<commit_message>
Animações feitas, mas com bug no sistema de colisões.
</commit_message>
<xml_diff>
--- a/GDD Pac-man.docx
+++ b/GDD Pac-man.docx
@@ -306,41 +306,6 @@
       <w:bookmarkEnd w:id="8"/>
       <w:bookmarkEnd w:id="9"/>
       <w:bookmarkEnd w:id="10"/>
-    </w:p>
-    <w:p>
-      <w:pPr>
-        <w:spacing w:line="360" w:lineRule="auto"/>
-        <w:rPr>
-          <w:i/>
-          <w:color w:val="1F497D" w:themeColor="text2"/>
-        </w:rPr>
-      </w:pPr>
-      <w:proofErr w:type="gramStart"/>
-      <w:r>
-        <w:rPr>
-          <w:i/>
-          <w:color w:val="1F497D" w:themeColor="text2"/>
-        </w:rPr>
-        <w:t>[Informar</w:t>
-      </w:r>
-      <w:proofErr w:type="gramEnd"/>
-      <w:r>
-        <w:rPr>
-          <w:i/>
-          <w:color w:val="1F497D" w:themeColor="text2"/>
-        </w:rPr>
-        <w:t xml:space="preserve"> em cada linha da tabela as alterações que o documento sofreu]</w:t>
-      </w:r>
-    </w:p>
-    <w:p>
-      <w:pPr>
-        <w:spacing w:line="360" w:lineRule="auto"/>
-      </w:pPr>
-    </w:p>
-    <w:p>
-      <w:pPr>
-        <w:spacing w:line="360" w:lineRule="auto"/>
-      </w:pPr>
     </w:p>
     <w:tbl>
       <w:tblPr>
@@ -5189,51 +5154,13 @@
       <w:pPr>
         <w:pStyle w:val="Ttulo2"/>
       </w:pPr>
-      <w:bookmarkStart w:id="26" w:name="_Toc354761720"/>
-      <w:bookmarkStart w:id="27" w:name="_Toc482092717"/>
-      <w:r>
-        <w:t>História</w:t>
+      <w:bookmarkStart w:id="26" w:name="_Toc354761721"/>
+      <w:bookmarkStart w:id="27" w:name="_Toc482092718"/>
+      <w:r>
+        <w:t>Roteiro</w:t>
       </w:r>
       <w:bookmarkEnd w:id="26"/>
       <w:bookmarkEnd w:id="27"/>
-    </w:p>
-    <w:p>
-      <w:pPr>
-        <w:spacing w:line="360" w:lineRule="auto"/>
-        <w:jc w:val="both"/>
-        <w:rPr>
-          <w:i/>
-          <w:color w:val="1F497D" w:themeColor="text2"/>
-        </w:rPr>
-      </w:pPr>
-      <w:proofErr w:type="gramStart"/>
-      <w:r>
-        <w:rPr>
-          <w:i/>
-          <w:color w:val="1F497D" w:themeColor="text2"/>
-        </w:rPr>
-        <w:t>[Contextualizar</w:t>
-      </w:r>
-      <w:proofErr w:type="gramEnd"/>
-      <w:r>
-        <w:rPr>
-          <w:i/>
-          <w:color w:val="1F497D" w:themeColor="text2"/>
-        </w:rPr>
-        <w:t xml:space="preserve"> a narrativa do jogo, contando a história, descrevendo personagens, cenários e situações que antecedem o gameplay]</w:t>
-      </w:r>
-    </w:p>
-    <w:p>
-      <w:pPr>
-        <w:pStyle w:val="Ttulo2"/>
-      </w:pPr>
-      <w:bookmarkStart w:id="28" w:name="_Toc354761721"/>
-      <w:bookmarkStart w:id="29" w:name="_Toc482092718"/>
-      <w:r>
-        <w:t>Roteiro</w:t>
-      </w:r>
-      <w:bookmarkEnd w:id="28"/>
-      <w:bookmarkEnd w:id="29"/>
     </w:p>
     <w:p>
       <w:pPr>
@@ -5273,87 +5200,87 @@
       <w:pPr>
         <w:pStyle w:val="Ttulo1"/>
       </w:pPr>
-      <w:bookmarkStart w:id="30" w:name="_Toc326098240"/>
-      <w:bookmarkStart w:id="31" w:name="_Toc354761722"/>
-      <w:bookmarkStart w:id="32" w:name="_Toc482092719"/>
+      <w:bookmarkStart w:id="28" w:name="_Toc326098240"/>
+      <w:bookmarkStart w:id="29" w:name="_Toc354761722"/>
+      <w:bookmarkStart w:id="30" w:name="_Toc482092719"/>
       <w:r>
         <w:lastRenderedPageBreak/>
         <w:t>O</w:t>
       </w:r>
-      <w:bookmarkStart w:id="33" w:name="_Toc326098241"/>
+      <w:bookmarkStart w:id="31" w:name="_Toc326098241"/>
+      <w:bookmarkEnd w:id="28"/>
+      <w:r>
+        <w:t>BJETIVO DO JOGO</w:t>
+      </w:r>
+      <w:bookmarkEnd w:id="29"/>
       <w:bookmarkEnd w:id="30"/>
-      <w:r>
-        <w:t>BJETIVO DO JOGO</w:t>
+    </w:p>
+    <w:p>
+      <w:pPr>
+        <w:pStyle w:val="Text"/>
+        <w:ind w:firstLine="431"/>
+      </w:pPr>
+      <w:r>
+        <w:t>Realizar o maior número de pontos, capt</w:t>
+      </w:r>
+      <w:r>
+        <w:t xml:space="preserve">urando </w:t>
+      </w:r>
+      <w:r>
+        <w:t xml:space="preserve">todos </w:t>
+      </w:r>
+      <w:r>
+        <w:t>os Pac-dots</w:t>
+      </w:r>
+      <w:r>
+        <w:t xml:space="preserve"> existentes em cada </w:t>
+      </w:r>
+      <w:r>
+        <w:t>fase.</w:t>
+      </w:r>
+      <w:r>
+        <w:t xml:space="preserve"> O jogador só poderá avançar para a fase seguinte se todos </w:t>
+      </w:r>
+      <w:r>
+        <w:t>os Pac-dots</w:t>
+      </w:r>
+      <w:r>
+        <w:t xml:space="preserve"> da </w:t>
+      </w:r>
+      <w:r>
+        <w:t xml:space="preserve">fase </w:t>
+      </w:r>
+      <w:r>
+        <w:t xml:space="preserve">atual </w:t>
+      </w:r>
+      <w:r>
+        <w:t>forem capturados</w:t>
+      </w:r>
+      <w:r>
+        <w:t xml:space="preserve"> e ao </w:t>
+      </w:r>
+      <w:r>
+        <w:t>pegar a chave</w:t>
+      </w:r>
+      <w:r>
+        <w:t>.</w:t>
+      </w:r>
+    </w:p>
+    <w:p>
+      <w:pPr>
+        <w:pStyle w:val="Ttulo2"/>
+      </w:pPr>
+      <w:bookmarkStart w:id="32" w:name="_Toc354761723"/>
+      <w:bookmarkStart w:id="33" w:name="_Toc482092720"/>
+      <w:r>
+        <w:t>Principais L</w:t>
+      </w:r>
+      <w:r>
+        <w:t>ances</w:t>
       </w:r>
       <w:bookmarkEnd w:id="31"/>
       <w:bookmarkEnd w:id="32"/>
-    </w:p>
-    <w:p>
-      <w:pPr>
-        <w:pStyle w:val="Text"/>
-        <w:ind w:firstLine="431"/>
-      </w:pPr>
-      <w:r>
-        <w:t>Realizar o maior número de pontos, capt</w:t>
-      </w:r>
-      <w:r>
-        <w:t xml:space="preserve">urando </w:t>
-      </w:r>
-      <w:r>
-        <w:t xml:space="preserve">todos </w:t>
-      </w:r>
-      <w:r>
-        <w:t>os Pac-dots</w:t>
-      </w:r>
-      <w:r>
-        <w:t xml:space="preserve"> existentes em cada </w:t>
-      </w:r>
-      <w:r>
-        <w:t>fase.</w:t>
-      </w:r>
-      <w:r>
-        <w:t xml:space="preserve"> O jogador só poderá avançar para a fase seguinte se todos </w:t>
-      </w:r>
-      <w:r>
-        <w:t>os Pac-dots</w:t>
-      </w:r>
-      <w:r>
-        <w:t xml:space="preserve"> da </w:t>
-      </w:r>
-      <w:r>
-        <w:t xml:space="preserve">fase </w:t>
-      </w:r>
-      <w:r>
-        <w:t xml:space="preserve">atual </w:t>
-      </w:r>
-      <w:r>
-        <w:t>forem capturados</w:t>
-      </w:r>
-      <w:r>
-        <w:t xml:space="preserve"> e ao </w:t>
-      </w:r>
-      <w:r>
-        <w:t>pegar a chave</w:t>
-      </w:r>
-      <w:r>
-        <w:t>.</w:t>
-      </w:r>
-    </w:p>
-    <w:p>
-      <w:pPr>
-        <w:pStyle w:val="Ttulo2"/>
-      </w:pPr>
-      <w:bookmarkStart w:id="34" w:name="_Toc354761723"/>
-      <w:bookmarkStart w:id="35" w:name="_Toc482092720"/>
-      <w:r>
-        <w:t>Principais L</w:t>
-      </w:r>
-      <w:r>
-        <w:t>ances</w:t>
-      </w:r>
       <w:bookmarkEnd w:id="33"/>
-      <w:bookmarkEnd w:id="34"/>
-      <w:bookmarkEnd w:id="35"/>
       <w:r>
         <w:t xml:space="preserve"> </w:t>
       </w:r>
@@ -5368,7 +5295,7 @@
         <w:t xml:space="preserve">O </w:t>
       </w:r>
       <w:r>
-        <w:t>labirinto</w:t>
+        <w:t>mapa</w:t>
       </w:r>
       <w:r>
         <w:t xml:space="preserve"> é protegido por fantasmas</w:t>
@@ -5377,7 +5304,13 @@
         <w:t xml:space="preserve"> controlados por</w:t>
       </w:r>
       <w:r>
-        <w:t xml:space="preserve"> IA que possuem comportamentos próprios e que se movimentam pelo mapa.</w:t>
+        <w:t xml:space="preserve"> IA que possuem comportamentos próprios e que se movimentam pelo </w:t>
+      </w:r>
+      <w:r>
+        <w:t>mesmo</w:t>
+      </w:r>
+      <w:r>
+        <w:t>.</w:t>
       </w:r>
       <w:r>
         <w:t xml:space="preserve"> O Pac-man</w:t>
@@ -5442,8 +5375,8 @@
       <w:pPr>
         <w:pStyle w:val="Ttulo1"/>
       </w:pPr>
-      <w:bookmarkStart w:id="36" w:name="_Toc354761724"/>
-      <w:bookmarkStart w:id="37" w:name="_Toc482092721"/>
+      <w:bookmarkStart w:id="34" w:name="_Toc354761724"/>
+      <w:bookmarkStart w:id="35" w:name="_Toc482092721"/>
       <w:r>
         <w:t>MECÂNICAS E ELEMENTOS DO JOGO (</w:t>
       </w:r>
@@ -5456,8 +5389,8 @@
       <w:r>
         <w:t>)</w:t>
       </w:r>
-      <w:bookmarkEnd w:id="36"/>
-      <w:bookmarkEnd w:id="37"/>
+      <w:bookmarkEnd w:id="34"/>
+      <w:bookmarkEnd w:id="35"/>
     </w:p>
     <w:p>
       <w:pPr>
@@ -5501,14 +5434,14 @@
       <w:pPr>
         <w:pStyle w:val="Ttulo2"/>
       </w:pPr>
-      <w:bookmarkStart w:id="38" w:name="_Toc354761725"/>
-      <w:bookmarkStart w:id="39" w:name="_Toc482092722"/>
-      <w:bookmarkStart w:id="40" w:name="_Toc326098245"/>
+      <w:bookmarkStart w:id="36" w:name="_Toc354761725"/>
+      <w:bookmarkStart w:id="37" w:name="_Toc482092722"/>
+      <w:bookmarkStart w:id="38" w:name="_Toc326098245"/>
       <w:r>
         <w:t>Resumo dos controles</w:t>
       </w:r>
-      <w:bookmarkEnd w:id="38"/>
-      <w:bookmarkEnd w:id="39"/>
+      <w:bookmarkEnd w:id="36"/>
+      <w:bookmarkEnd w:id="37"/>
     </w:p>
     <w:tbl>
       <w:tblPr>
@@ -5633,8 +5566,8 @@
       <w:pPr>
         <w:pStyle w:val="Ttulo2"/>
       </w:pPr>
-      <w:bookmarkStart w:id="41" w:name="_Toc354761726"/>
-      <w:bookmarkStart w:id="42" w:name="_Toc482092723"/>
+      <w:bookmarkStart w:id="39" w:name="_Toc354761726"/>
+      <w:bookmarkStart w:id="40" w:name="_Toc482092723"/>
       <w:r>
         <w:t>Descrição d</w:t>
       </w:r>
@@ -5644,9 +5577,9 @@
       <w:r>
         <w:t>s personagens</w:t>
       </w:r>
+      <w:bookmarkEnd w:id="38"/>
+      <w:bookmarkEnd w:id="39"/>
       <w:bookmarkEnd w:id="40"/>
-      <w:bookmarkEnd w:id="41"/>
-      <w:bookmarkEnd w:id="42"/>
     </w:p>
     <w:p>
       <w:pPr>
@@ -5657,8 +5590,8 @@
           <w:color w:val="1F497D" w:themeColor="text2"/>
         </w:rPr>
       </w:pPr>
-      <w:bookmarkStart w:id="43" w:name="_Toc326098246"/>
-      <w:bookmarkStart w:id="44" w:name="_Toc354761727"/>
+      <w:bookmarkStart w:id="41" w:name="_Toc326098246"/>
+      <w:bookmarkStart w:id="42" w:name="_Toc354761727"/>
     </w:p>
     <w:tbl>
       <w:tblPr>
@@ -5766,7 +5699,7 @@
                 <v:shape id="_x0000_i1026" type="#_x0000_t75" style="width:11.25pt;height:12pt" o:ole="">
                   <v:imagedata r:id="rId8" o:title=""/>
                 </v:shape>
-                <o:OLEObject Type="Embed" ProgID="PBrush" ShapeID="_x0000_i1026" DrawAspect="Content" ObjectID="_1599577225" r:id="rId9"/>
+                <o:OLEObject Type="Embed" ProgID="PBrush" ShapeID="_x0000_i1026" DrawAspect="Content" ObjectID="_1600080238" r:id="rId9"/>
               </w:object>
             </w:r>
           </w:p>
@@ -5834,7 +5767,7 @@
                 <v:shape id="_x0000_i1027" type="#_x0000_t75" style="width:13.5pt;height:12pt" o:ole="">
                   <v:imagedata r:id="rId10" o:title=""/>
                 </v:shape>
-                <o:OLEObject Type="Embed" ProgID="PBrush" ShapeID="_x0000_i1027" DrawAspect="Content" ObjectID="_1599577226" r:id="rId11"/>
+                <o:OLEObject Type="Embed" ProgID="PBrush" ShapeID="_x0000_i1027" DrawAspect="Content" ObjectID="_1600080239" r:id="rId11"/>
               </w:object>
             </w:r>
           </w:p>
@@ -5908,7 +5841,7 @@
                 <v:shape id="_x0000_i1028" type="#_x0000_t75" style="width:12.75pt;height:11.25pt" o:ole="">
                   <v:imagedata r:id="rId12" o:title=""/>
                 </v:shape>
-                <o:OLEObject Type="Embed" ProgID="PBrush" ShapeID="_x0000_i1028" DrawAspect="Content" ObjectID="_1599577227" r:id="rId13"/>
+                <o:OLEObject Type="Embed" ProgID="PBrush" ShapeID="_x0000_i1028" DrawAspect="Content" ObjectID="_1600080240" r:id="rId13"/>
               </w:object>
             </w:r>
           </w:p>
@@ -5988,7 +5921,7 @@
                 <v:shape id="_x0000_i1029" type="#_x0000_t75" style="width:12.75pt;height:10.5pt" o:ole="">
                   <v:imagedata r:id="rId14" o:title=""/>
                 </v:shape>
-                <o:OLEObject Type="Embed" ProgID="PBrush" ShapeID="_x0000_i1029" DrawAspect="Content" ObjectID="_1599577228" r:id="rId15"/>
+                <o:OLEObject Type="Embed" ProgID="PBrush" ShapeID="_x0000_i1029" DrawAspect="Content" ObjectID="_1600080241" r:id="rId15"/>
               </w:object>
             </w:r>
           </w:p>
@@ -6074,7 +6007,7 @@
                 <v:shape id="_x0000_i1030" type="#_x0000_t75" style="width:12pt;height:11.25pt" o:ole="">
                   <v:imagedata r:id="rId16" o:title=""/>
                 </v:shape>
-                <o:OLEObject Type="Embed" ProgID="PBrush" ShapeID="_x0000_i1030" DrawAspect="Content" ObjectID="_1599577229" r:id="rId17"/>
+                <o:OLEObject Type="Embed" ProgID="PBrush" ShapeID="_x0000_i1030" DrawAspect="Content" ObjectID="_1600080242" r:id="rId17"/>
               </w:object>
             </w:r>
           </w:p>
@@ -6135,16 +6068,16 @@
       <w:pPr>
         <w:pStyle w:val="Ttulo2"/>
       </w:pPr>
-      <w:bookmarkStart w:id="45" w:name="_Toc482092724"/>
+      <w:bookmarkStart w:id="43" w:name="_Toc482092724"/>
       <w:r>
         <w:t>Descrição do i</w:t>
       </w:r>
       <w:r>
         <w:t>nventário</w:t>
       </w:r>
+      <w:bookmarkEnd w:id="41"/>
+      <w:bookmarkEnd w:id="42"/>
       <w:bookmarkEnd w:id="43"/>
-      <w:bookmarkEnd w:id="44"/>
-      <w:bookmarkEnd w:id="45"/>
     </w:p>
     <w:p>
       <w:pPr>
@@ -6155,7 +6088,7 @@
           <w:color w:val="000000" w:themeColor="text1"/>
         </w:rPr>
       </w:pPr>
-      <w:bookmarkStart w:id="46" w:name="_Toc354761728"/>
+      <w:bookmarkStart w:id="44" w:name="_Toc354761728"/>
       <w:r>
         <w:rPr>
           <w:color w:val="000000" w:themeColor="text1"/>
@@ -6185,7 +6118,7 @@
       <w:pPr>
         <w:pStyle w:val="Ttulo2"/>
       </w:pPr>
-      <w:bookmarkStart w:id="47" w:name="_Toc482092725"/>
+      <w:bookmarkStart w:id="45" w:name="_Toc482092725"/>
       <w:r>
         <w:lastRenderedPageBreak/>
         <w:t>Descrição dos i</w:t>
@@ -6193,8 +6126,8 @@
       <w:r>
         <w:t>tens</w:t>
       </w:r>
-      <w:bookmarkEnd w:id="46"/>
-      <w:bookmarkEnd w:id="47"/>
+      <w:bookmarkEnd w:id="44"/>
+      <w:bookmarkEnd w:id="45"/>
     </w:p>
     <w:tbl>
       <w:tblPr>
@@ -6302,7 +6235,7 @@
                 <v:shape id="_x0000_i1031" type="#_x0000_t75" style="width:18pt;height:19.5pt" o:ole="">
                   <v:imagedata r:id="rId18" o:title=""/>
                 </v:shape>
-                <o:OLEObject Type="Embed" ProgID="PBrush" ShapeID="_x0000_i1031" DrawAspect="Content" ObjectID="_1599577230" r:id="rId19"/>
+                <o:OLEObject Type="Embed" ProgID="PBrush" ShapeID="_x0000_i1031" DrawAspect="Content" ObjectID="_1600080243" r:id="rId19"/>
               </w:object>
             </w:r>
           </w:p>
@@ -6323,7 +6256,7 @@
               <w:rPr>
                 <w:color w:val="000000" w:themeColor="text1"/>
               </w:rPr>
-              <w:t>Power-Pills</w:t>
+              <w:t>Power-Pill</w:t>
             </w:r>
           </w:p>
         </w:tc>
@@ -6376,7 +6309,7 @@
                 <v:shape id="_x0000_i1032" type="#_x0000_t75" style="width:8.25pt;height:8.25pt" o:ole="">
                   <v:imagedata r:id="rId20" o:title=""/>
                 </v:shape>
-                <o:OLEObject Type="Embed" ProgID="PBrush" ShapeID="_x0000_i1032" DrawAspect="Content" ObjectID="_1599577231" r:id="rId21"/>
+                <o:OLEObject Type="Embed" ProgID="PBrush" ShapeID="_x0000_i1032" DrawAspect="Content" ObjectID="_1600080244" r:id="rId21"/>
               </w:object>
             </w:r>
           </w:p>
@@ -6450,7 +6383,7 @@
                 <v:shape id="_x0000_i1033" type="#_x0000_t75" style="width:7.5pt;height:15.75pt" o:ole="">
                   <v:imagedata r:id="rId22" o:title=""/>
                 </v:shape>
-                <o:OLEObject Type="Embed" ProgID="PBrush" ShapeID="_x0000_i1033" DrawAspect="Content" ObjectID="_1599577232" r:id="rId23"/>
+                <o:OLEObject Type="Embed" ProgID="PBrush" ShapeID="_x0000_i1033" DrawAspect="Content" ObjectID="_1600080245" r:id="rId23"/>
               </w:object>
             </w:r>
           </w:p>
@@ -6524,7 +6457,7 @@
                 <v:shape id="_x0000_i1034" type="#_x0000_t75" style="width:13.5pt;height:14.25pt" o:ole="">
                   <v:imagedata r:id="rId24" o:title=""/>
                 </v:shape>
-                <o:OLEObject Type="Embed" ProgID="PBrush" ShapeID="_x0000_i1034" DrawAspect="Content" ObjectID="_1599577233" r:id="rId25"/>
+                <o:OLEObject Type="Embed" ProgID="PBrush" ShapeID="_x0000_i1034" DrawAspect="Content" ObjectID="_1600080246" r:id="rId25"/>
               </w:object>
             </w:r>
           </w:p>
@@ -6545,7 +6478,7 @@
               <w:rPr>
                 <w:color w:val="000000" w:themeColor="text1"/>
               </w:rPr>
-              <w:t>Cereja</w:t>
+              <w:t>Cherry</w:t>
             </w:r>
           </w:p>
         </w:tc>
@@ -6592,7 +6525,7 @@
                 <v:shape id="_x0000_i1035" type="#_x0000_t75" style="width:14.25pt;height:11.25pt" o:ole="">
                   <v:imagedata r:id="rId26" o:title=""/>
                 </v:shape>
-                <o:OLEObject Type="Embed" ProgID="PBrush" ShapeID="_x0000_i1035" DrawAspect="Content" ObjectID="_1599577234" r:id="rId27"/>
+                <o:OLEObject Type="Embed" ProgID="PBrush" ShapeID="_x0000_i1035" DrawAspect="Content" ObjectID="_1600080247" r:id="rId27"/>
               </w:object>
             </w:r>
           </w:p>
@@ -6613,7 +6546,7 @@
               <w:rPr>
                 <w:color w:val="000000" w:themeColor="text1"/>
               </w:rPr>
-              <w:t>Morango</w:t>
+              <w:t>Strawberry</w:t>
             </w:r>
           </w:p>
         </w:tc>
@@ -6660,7 +6593,7 @@
                 <v:shape id="_x0000_i1036" type="#_x0000_t75" style="width:15pt;height:12pt" o:ole="">
                   <v:imagedata r:id="rId28" o:title=""/>
                 </v:shape>
-                <o:OLEObject Type="Embed" ProgID="PBrush" ShapeID="_x0000_i1036" DrawAspect="Content" ObjectID="_1599577235" r:id="rId29"/>
+                <o:OLEObject Type="Embed" ProgID="PBrush" ShapeID="_x0000_i1036" DrawAspect="Content" ObjectID="_1600080248" r:id="rId29"/>
               </w:object>
             </w:r>
           </w:p>
@@ -6681,7 +6614,7 @@
               <w:rPr>
                 <w:color w:val="000000" w:themeColor="text1"/>
               </w:rPr>
-              <w:t>Laranja</w:t>
+              <w:t>Orange</w:t>
             </w:r>
           </w:p>
         </w:tc>
@@ -6728,7 +6661,7 @@
                 <v:shape id="_x0000_i1037" type="#_x0000_t75" style="width:13.5pt;height:12.75pt" o:ole="">
                   <v:imagedata r:id="rId30" o:title=""/>
                 </v:shape>
-                <o:OLEObject Type="Embed" ProgID="PBrush" ShapeID="_x0000_i1037" DrawAspect="Content" ObjectID="_1599577236" r:id="rId31"/>
+                <o:OLEObject Type="Embed" ProgID="PBrush" ShapeID="_x0000_i1037" DrawAspect="Content" ObjectID="_1600080249" r:id="rId31"/>
               </w:object>
             </w:r>
           </w:p>
@@ -6749,7 +6682,7 @@
               <w:rPr>
                 <w:color w:val="000000" w:themeColor="text1"/>
               </w:rPr>
-              <w:t>Maçã</w:t>
+              <w:t>Apple</w:t>
             </w:r>
           </w:p>
         </w:tc>
@@ -6796,7 +6729,7 @@
                 <v:shape id="_x0000_i1038" type="#_x0000_t75" style="width:10.5pt;height:14.25pt" o:ole="">
                   <v:imagedata r:id="rId32" o:title=""/>
                 </v:shape>
-                <o:OLEObject Type="Embed" ProgID="PBrush" ShapeID="_x0000_i1038" DrawAspect="Content" ObjectID="_1599577237" r:id="rId33"/>
+                <o:OLEObject Type="Embed" ProgID="PBrush" ShapeID="_x0000_i1038" DrawAspect="Content" ObjectID="_1600080250" r:id="rId33"/>
               </w:object>
             </w:r>
           </w:p>
@@ -6817,7 +6750,7 @@
               <w:rPr>
                 <w:color w:val="000000" w:themeColor="text1"/>
               </w:rPr>
-              <w:t>Melão</w:t>
+              <w:t>Melon</w:t>
             </w:r>
           </w:p>
         </w:tc>
@@ -6864,7 +6797,7 @@
                 <v:shape id="_x0000_i1039" type="#_x0000_t75" style="width:12.75pt;height:12.75pt" o:ole="">
                   <v:imagedata r:id="rId34" o:title=""/>
                 </v:shape>
-                <o:OLEObject Type="Embed" ProgID="PBrush" ShapeID="_x0000_i1039" DrawAspect="Content" ObjectID="_1599577238" r:id="rId35"/>
+                <o:OLEObject Type="Embed" ProgID="PBrush" ShapeID="_x0000_i1039" DrawAspect="Content" ObjectID="_1600080251" r:id="rId35"/>
               </w:object>
             </w:r>
           </w:p>
@@ -6885,7 +6818,15 @@
               <w:rPr>
                 <w:color w:val="000000" w:themeColor="text1"/>
               </w:rPr>
-              <w:t>Chefe da Galáxia</w:t>
+              <w:t>Galaxy</w:t>
+            </w:r>
+            <w:bookmarkStart w:id="46" w:name="_GoBack"/>
+            <w:bookmarkEnd w:id="46"/>
+            <w:r>
+              <w:rPr>
+                <w:color w:val="000000" w:themeColor="text1"/>
+              </w:rPr>
+              <w:t xml:space="preserve"> Boss</w:t>
             </w:r>
           </w:p>
         </w:tc>
@@ -6928,7 +6869,7 @@
                 <v:shape id="_x0000_i1040" type="#_x0000_t75" style="width:11.25pt;height:13.5pt" o:ole="">
                   <v:imagedata r:id="rId36" o:title=""/>
                 </v:shape>
-                <o:OLEObject Type="Embed" ProgID="PBrush" ShapeID="_x0000_i1040" DrawAspect="Content" ObjectID="_1599577239" r:id="rId37"/>
+                <o:OLEObject Type="Embed" ProgID="PBrush" ShapeID="_x0000_i1040" DrawAspect="Content" ObjectID="_1600080252" r:id="rId37"/>
               </w:object>
             </w:r>
           </w:p>
@@ -6949,7 +6890,7 @@
               <w:rPr>
                 <w:color w:val="000000" w:themeColor="text1"/>
               </w:rPr>
-              <w:t>Sino</w:t>
+              <w:t>Bell</w:t>
             </w:r>
           </w:p>
         </w:tc>
@@ -6997,15 +6938,15 @@
       <w:pPr>
         <w:pStyle w:val="Ttulo2"/>
       </w:pPr>
-      <w:bookmarkStart w:id="48" w:name="_Toc326098247"/>
-      <w:bookmarkStart w:id="49" w:name="_Toc354761729"/>
-      <w:bookmarkStart w:id="50" w:name="_Toc482092726"/>
+      <w:bookmarkStart w:id="47" w:name="_Toc326098247"/>
+      <w:bookmarkStart w:id="48" w:name="_Toc354761729"/>
+      <w:bookmarkStart w:id="49" w:name="_Toc482092726"/>
       <w:r>
         <w:t>Regras</w:t>
       </w:r>
+      <w:bookmarkEnd w:id="47"/>
       <w:bookmarkEnd w:id="48"/>
       <w:bookmarkEnd w:id="49"/>
-      <w:bookmarkEnd w:id="50"/>
     </w:p>
     <w:p>
       <w:pPr>
@@ -7073,18 +7014,18 @@
         <w:pStyle w:val="Ttulo2"/>
         <w:ind w:left="851" w:hanging="851"/>
       </w:pPr>
-      <w:bookmarkStart w:id="51" w:name="_Toc326098248"/>
-      <w:bookmarkStart w:id="52" w:name="_Toc354761730"/>
-      <w:bookmarkStart w:id="53" w:name="_Toc482092727"/>
+      <w:bookmarkStart w:id="50" w:name="_Toc326098248"/>
+      <w:bookmarkStart w:id="51" w:name="_Toc354761730"/>
+      <w:bookmarkStart w:id="52" w:name="_Toc482092727"/>
       <w:r>
         <w:t xml:space="preserve">Sistema de pontuação e </w:t>
       </w:r>
       <w:r>
         <w:t>ranking</w:t>
       </w:r>
+      <w:bookmarkEnd w:id="50"/>
       <w:bookmarkEnd w:id="51"/>
       <w:bookmarkEnd w:id="52"/>
-      <w:bookmarkEnd w:id="53"/>
     </w:p>
     <w:p>
       <w:pPr>
@@ -7133,19 +7074,19 @@
       <w:pPr>
         <w:pStyle w:val="Ttulo1"/>
       </w:pPr>
-      <w:bookmarkStart w:id="54" w:name="_Toc326098249"/>
-      <w:bookmarkStart w:id="55" w:name="_Toc354761731"/>
-      <w:bookmarkStart w:id="56" w:name="_Toc482092728"/>
-      <w:bookmarkStart w:id="57" w:name="_Toc326098253"/>
+      <w:bookmarkStart w:id="53" w:name="_Toc326098249"/>
+      <w:bookmarkStart w:id="54" w:name="_Toc354761731"/>
+      <w:bookmarkStart w:id="55" w:name="_Toc482092728"/>
+      <w:bookmarkStart w:id="56" w:name="_Toc326098253"/>
       <w:r>
         <w:t>LEVEL D</w:t>
       </w:r>
+      <w:bookmarkEnd w:id="53"/>
+      <w:r>
+        <w:t>ESIGN</w:t>
+      </w:r>
       <w:bookmarkEnd w:id="54"/>
-      <w:r>
-        <w:t>ESIGN</w:t>
-      </w:r>
       <w:bookmarkEnd w:id="55"/>
-      <w:bookmarkEnd w:id="56"/>
     </w:p>
     <w:p>
       <w:pPr>
@@ -7160,28 +7101,28 @@
       <w:pPr>
         <w:pStyle w:val="Ttulo2"/>
       </w:pPr>
-      <w:bookmarkStart w:id="58" w:name="_Toc326098250"/>
-      <w:bookmarkStart w:id="59" w:name="_Toc354761732"/>
-      <w:bookmarkStart w:id="60" w:name="_Toc482092729"/>
+      <w:bookmarkStart w:id="57" w:name="_Toc326098250"/>
+      <w:bookmarkStart w:id="58" w:name="_Toc354761732"/>
+      <w:bookmarkStart w:id="59" w:name="_Toc482092729"/>
       <w:r>
         <w:t>Elementos Estruturais do J</w:t>
       </w:r>
       <w:r>
         <w:t>ogo</w:t>
       </w:r>
+      <w:bookmarkEnd w:id="57"/>
       <w:bookmarkEnd w:id="58"/>
       <w:bookmarkEnd w:id="59"/>
-      <w:bookmarkEnd w:id="60"/>
     </w:p>
     <w:p>
       <w:pPr>
         <w:pStyle w:val="Ttulo3"/>
       </w:pPr>
-      <w:bookmarkStart w:id="61" w:name="_Toc482092730"/>
+      <w:bookmarkStart w:id="60" w:name="_Toc482092730"/>
       <w:r>
         <w:t>Interface</w:t>
       </w:r>
-      <w:bookmarkEnd w:id="61"/>
+      <w:bookmarkEnd w:id="60"/>
       <w:r>
         <w:t xml:space="preserve"> (Exemplo)</w:t>
       </w:r>
@@ -7251,11 +7192,11 @@
           <w:i/>
         </w:rPr>
       </w:pPr>
-      <w:bookmarkStart w:id="62" w:name="_Toc482092731"/>
+      <w:bookmarkStart w:id="61" w:name="_Toc482092731"/>
       <w:r>
         <w:t>Metas</w:t>
       </w:r>
-      <w:bookmarkEnd w:id="62"/>
+      <w:bookmarkEnd w:id="61"/>
     </w:p>
     <w:p>
       <w:pPr>
@@ -7271,11 +7212,11 @@
       <w:pPr>
         <w:pStyle w:val="Ttulo3"/>
       </w:pPr>
-      <w:bookmarkStart w:id="63" w:name="_Toc482092732"/>
+      <w:bookmarkStart w:id="62" w:name="_Toc482092732"/>
       <w:r>
         <w:t>Entidades</w:t>
       </w:r>
-      <w:bookmarkEnd w:id="63"/>
+      <w:bookmarkEnd w:id="62"/>
     </w:p>
     <w:p>
       <w:pPr>
@@ -7362,11 +7303,11 @@
       <w:pPr>
         <w:pStyle w:val="Ttulo3"/>
       </w:pPr>
-      <w:bookmarkStart w:id="64" w:name="_Toc482092733"/>
+      <w:bookmarkStart w:id="63" w:name="_Toc482092733"/>
       <w:r>
         <w:t>Manipulação de entidades</w:t>
       </w:r>
-      <w:bookmarkEnd w:id="64"/>
+      <w:bookmarkEnd w:id="63"/>
     </w:p>
     <w:p>
       <w:pPr>
@@ -7398,9 +7339,9 @@
       <w:pPr>
         <w:pStyle w:val="Ttulo2"/>
       </w:pPr>
-      <w:bookmarkStart w:id="65" w:name="_Toc326098251"/>
-      <w:bookmarkStart w:id="66" w:name="_Toc354761733"/>
-      <w:bookmarkStart w:id="67" w:name="_Toc482092734"/>
+      <w:bookmarkStart w:id="64" w:name="_Toc326098251"/>
+      <w:bookmarkStart w:id="65" w:name="_Toc354761733"/>
+      <w:bookmarkStart w:id="66" w:name="_Toc482092734"/>
       <w:r>
         <w:t>Esboço C</w:t>
       </w:r>
@@ -7419,9 +7360,9 @@
         </w:rPr>
         <w:t>esign</w:t>
       </w:r>
+      <w:bookmarkEnd w:id="64"/>
       <w:bookmarkEnd w:id="65"/>
       <w:bookmarkEnd w:id="66"/>
-      <w:bookmarkEnd w:id="67"/>
     </w:p>
     <w:p>
       <w:pPr>
@@ -7432,8 +7373,8 @@
           <w:color w:val="1F497D" w:themeColor="text2"/>
         </w:rPr>
       </w:pPr>
-      <w:bookmarkStart w:id="68" w:name="_Toc326098252"/>
-      <w:bookmarkStart w:id="69" w:name="_Toc354761734"/>
+      <w:bookmarkStart w:id="67" w:name="_Toc326098252"/>
+      <w:bookmarkStart w:id="68" w:name="_Toc354761734"/>
       <w:r>
         <w:t>Pac</w:t>
       </w:r>
@@ -7453,9 +7394,9 @@
         <w:t>-lo.</w:t>
       </w:r>
     </w:p>
-    <w:bookmarkEnd w:id="57"/>
+    <w:bookmarkEnd w:id="56"/>
+    <w:bookmarkEnd w:id="67"/>
     <w:bookmarkEnd w:id="68"/>
-    <w:bookmarkEnd w:id="69"/>
     <w:p>
       <w:pPr>
         <w:spacing w:line="360" w:lineRule="auto"/>
@@ -7465,22 +7406,23 @@
       <w:pPr>
         <w:pStyle w:val="Ttulo1"/>
       </w:pPr>
-      <w:bookmarkStart w:id="70" w:name="_Toc326098260"/>
-      <w:bookmarkStart w:id="71" w:name="_Toc354761741"/>
-      <w:bookmarkStart w:id="72" w:name="_Toc482092742"/>
+      <w:bookmarkStart w:id="69" w:name="_Toc326098260"/>
+      <w:bookmarkStart w:id="70" w:name="_Toc354761741"/>
+      <w:bookmarkStart w:id="71" w:name="_Toc482092742"/>
       <w:r>
         <w:t>Á</w:t>
       </w:r>
+      <w:bookmarkEnd w:id="69"/>
+      <w:r>
+        <w:t>UDIO</w:t>
+      </w:r>
       <w:bookmarkEnd w:id="70"/>
-      <w:r>
-        <w:t>UDIO</w:t>
-      </w:r>
       <w:bookmarkEnd w:id="71"/>
-      <w:bookmarkEnd w:id="72"/>
     </w:p>
     <w:p>
       <w:pPr>
         <w:spacing w:line="360" w:lineRule="auto"/>
+        <w:ind w:firstLine="432"/>
         <w:jc w:val="both"/>
       </w:pPr>
       <w:r>
@@ -7491,17 +7433,18 @@
       <w:pPr>
         <w:pStyle w:val="Ttulo2"/>
       </w:pPr>
-      <w:bookmarkStart w:id="73" w:name="_Toc354761742"/>
-      <w:bookmarkStart w:id="74" w:name="_Toc482092743"/>
+      <w:bookmarkStart w:id="72" w:name="_Toc354761742"/>
+      <w:bookmarkStart w:id="73" w:name="_Toc482092743"/>
       <w:r>
         <w:t>Diálogos</w:t>
       </w:r>
+      <w:bookmarkEnd w:id="72"/>
       <w:bookmarkEnd w:id="73"/>
-      <w:bookmarkEnd w:id="74"/>
     </w:p>
     <w:p>
       <w:pPr>
         <w:spacing w:line="360" w:lineRule="auto"/>
+        <w:ind w:firstLine="576"/>
         <w:jc w:val="both"/>
       </w:pPr>
       <w:r>
@@ -7515,22 +7458,17 @@
     </w:p>
     <w:p>
       <w:pPr>
-        <w:spacing w:line="360" w:lineRule="auto"/>
-      </w:pPr>
-    </w:p>
-    <w:p>
-      <w:pPr>
         <w:pStyle w:val="Ttulo2"/>
       </w:pPr>
-      <w:bookmarkStart w:id="75" w:name="_Toc326098261"/>
-      <w:bookmarkStart w:id="76" w:name="_Toc354761743"/>
-      <w:bookmarkStart w:id="77" w:name="_Toc482092744"/>
+      <w:bookmarkStart w:id="74" w:name="_Toc326098261"/>
+      <w:bookmarkStart w:id="75" w:name="_Toc354761743"/>
+      <w:bookmarkStart w:id="76" w:name="_Toc482092744"/>
       <w:r>
         <w:t>Música e trilha sonora</w:t>
       </w:r>
+      <w:bookmarkEnd w:id="74"/>
       <w:bookmarkEnd w:id="75"/>
       <w:bookmarkEnd w:id="76"/>
-      <w:bookmarkEnd w:id="77"/>
     </w:p>
     <w:tbl>
       <w:tblPr>
@@ -7994,15 +7932,15 @@
       <w:pPr>
         <w:pStyle w:val="Ttulo2"/>
       </w:pPr>
-      <w:bookmarkStart w:id="78" w:name="_Toc326098262"/>
-      <w:bookmarkStart w:id="79" w:name="_Toc354761744"/>
-      <w:bookmarkStart w:id="80" w:name="_Toc482092745"/>
+      <w:bookmarkStart w:id="77" w:name="_Toc326098262"/>
+      <w:bookmarkStart w:id="78" w:name="_Toc354761744"/>
+      <w:bookmarkStart w:id="79" w:name="_Toc482092745"/>
       <w:r>
         <w:t>Efeito sonoro</w:t>
       </w:r>
+      <w:bookmarkEnd w:id="77"/>
       <w:bookmarkEnd w:id="78"/>
       <w:bookmarkEnd w:id="79"/>
-      <w:bookmarkEnd w:id="80"/>
     </w:p>
     <w:tbl>
       <w:tblPr>
@@ -8188,8 +8126,6 @@
               </w:rPr>
               <w:t>.wav</w:t>
             </w:r>
-            <w:bookmarkStart w:id="81" w:name="_GoBack"/>
-            <w:bookmarkEnd w:id="81"/>
           </w:p>
         </w:tc>
       </w:tr>
@@ -8533,153 +8469,20 @@
     <w:p>
       <w:pPr>
         <w:pStyle w:val="Ttulo1"/>
-      </w:pPr>
-      <w:bookmarkStart w:id="82" w:name="_Toc482092746"/>
-      <w:r>
-        <w:t>ESPECIFICAÇÕES</w:t>
-      </w:r>
-      <w:r>
-        <w:t xml:space="preserve"> DE HARDWARE E SOFTWARE</w:t>
-      </w:r>
+        <w:ind w:left="567" w:hanging="567"/>
+      </w:pPr>
+      <w:bookmarkStart w:id="80" w:name="_Toc326098292"/>
+      <w:bookmarkStart w:id="81" w:name="_Toc354761763"/>
+      <w:bookmarkStart w:id="82" w:name="_Toc482092749"/>
+      <w:r>
+        <w:t>R</w:t>
+      </w:r>
+      <w:r>
+        <w:t>EFERÊNCIAS</w:t>
+      </w:r>
+      <w:bookmarkEnd w:id="80"/>
+      <w:bookmarkEnd w:id="81"/>
       <w:bookmarkEnd w:id="82"/>
-    </w:p>
-    <w:p>
-      <w:pPr>
-        <w:pStyle w:val="Ttulo2"/>
-      </w:pPr>
-      <w:bookmarkStart w:id="83" w:name="_Toc354761746"/>
-      <w:bookmarkStart w:id="84" w:name="_Toc482092747"/>
-      <w:bookmarkStart w:id="85" w:name="_Toc326098266"/>
-      <w:r>
-        <w:t>Hardware</w:t>
-      </w:r>
-      <w:bookmarkEnd w:id="83"/>
-      <w:bookmarkEnd w:id="84"/>
-      <w:r>
-        <w:t xml:space="preserve"> </w:t>
-      </w:r>
-    </w:p>
-    <w:p>
-      <w:pPr>
-        <w:spacing w:line="360" w:lineRule="auto"/>
-        <w:jc w:val="both"/>
-      </w:pPr>
-      <w:proofErr w:type="gramStart"/>
-      <w:r>
-        <w:rPr>
-          <w:i/>
-          <w:color w:val="1F497D" w:themeColor="text2"/>
-        </w:rPr>
-        <w:t>[Listar</w:t>
-      </w:r>
-      <w:proofErr w:type="gramEnd"/>
-      <w:r>
-        <w:rPr>
-          <w:i/>
-          <w:color w:val="1F497D" w:themeColor="text2"/>
-        </w:rPr>
-        <w:t xml:space="preserve"> o hardware utilizado para construção do jogo e o hardware mínimo para sua execução]</w:t>
-      </w:r>
-      <w:r>
-        <w:rPr>
-          <w:highlight w:val="lightGray"/>
-        </w:rPr>
-        <w:t xml:space="preserve"> </w:t>
-      </w:r>
-    </w:p>
-    <w:p>
-      <w:pPr>
-        <w:spacing w:line="360" w:lineRule="auto"/>
-        <w:ind w:firstLine="709"/>
-        <w:jc w:val="both"/>
-        <w:rPr>
-          <w:color w:val="000000" w:themeColor="text1"/>
-        </w:rPr>
-      </w:pPr>
-    </w:p>
-    <w:p>
-      <w:pPr>
-        <w:spacing w:line="360" w:lineRule="auto"/>
-        <w:ind w:firstLine="709"/>
-        <w:jc w:val="both"/>
-        <w:rPr>
-          <w:color w:val="000000" w:themeColor="text1"/>
-        </w:rPr>
-      </w:pPr>
-    </w:p>
-    <w:p>
-      <w:pPr>
-        <w:pStyle w:val="Ttulo2"/>
-      </w:pPr>
-      <w:bookmarkStart w:id="86" w:name="_Toc354761747"/>
-      <w:bookmarkStart w:id="87" w:name="_Toc482092748"/>
-      <w:r>
-        <w:t>Software</w:t>
-      </w:r>
-      <w:bookmarkEnd w:id="85"/>
-      <w:bookmarkEnd w:id="86"/>
-      <w:bookmarkEnd w:id="87"/>
-    </w:p>
-    <w:p>
-      <w:pPr>
-        <w:spacing w:line="360" w:lineRule="auto"/>
-        <w:jc w:val="both"/>
-      </w:pPr>
-      <w:r>
-        <w:t xml:space="preserve">Linguagem de Programação </w:t>
-      </w:r>
-      <w:r>
-        <w:t>–</w:t>
-      </w:r>
-      <w:r>
-        <w:t xml:space="preserve"> </w:t>
-      </w:r>
-      <w:r>
-        <w:t>Python</w:t>
-      </w:r>
-    </w:p>
-    <w:p>
-      <w:pPr>
-        <w:spacing w:line="360" w:lineRule="auto"/>
-        <w:jc w:val="both"/>
-      </w:pPr>
-      <w:r>
-        <w:t xml:space="preserve">IDE – </w:t>
-      </w:r>
-      <w:r>
-        <w:t>Pycharm</w:t>
-      </w:r>
-    </w:p>
-    <w:p>
-      <w:pPr>
-        <w:spacing w:line="360" w:lineRule="auto"/>
-        <w:jc w:val="both"/>
-      </w:pPr>
-      <w:r>
-        <w:t>Biblioteca – Pygame</w:t>
-      </w:r>
-      <w:r>
-        <w:t xml:space="preserve"> (Framework de Jogo)</w:t>
-      </w:r>
-      <w:r>
-        <w:t xml:space="preserve"> + scikit-learn (IA)</w:t>
-      </w:r>
-    </w:p>
-    <w:p>
-      <w:pPr>
-        <w:pStyle w:val="Ttulo1"/>
-        <w:ind w:left="567" w:hanging="567"/>
-      </w:pPr>
-      <w:bookmarkStart w:id="88" w:name="_Toc326098292"/>
-      <w:bookmarkStart w:id="89" w:name="_Toc354761763"/>
-      <w:bookmarkStart w:id="90" w:name="_Toc482092749"/>
-      <w:r>
-        <w:lastRenderedPageBreak/>
-        <w:t>REFERÊNCIAS</w:t>
-      </w:r>
-      <w:bookmarkEnd w:id="88"/>
-      <w:bookmarkEnd w:id="89"/>
-      <w:bookmarkEnd w:id="90"/>
     </w:p>
     <w:p>
       <w:pPr>
@@ -8838,7 +8641,7 @@
           <w:rPr>
             <w:noProof/>
           </w:rPr>
-          <w:t>11</w:t>
+          <w:t>9</w:t>
         </w:r>
         <w:r>
           <w:fldChar w:fldCharType="end"/>
@@ -8873,7 +8676,7 @@
         <v:path o:extrusionok="f" gradientshapeok="t" o:connecttype="rect"/>
         <o:lock v:ext="edit" aspectratio="t"/>
       </v:shapetype>
-      <v:shape id="_x0000_i1034" type="#_x0000_t75" style="width:11.25pt;height:11.25pt;visibility:visible;mso-wrap-style:square" o:bullet="t">
+      <v:shape id="_x0000_i1027" type="#_x0000_t75" style="width:11.25pt;height:11.25pt;visibility:visible;mso-wrap-style:square" o:bullet="t">
         <v:imagedata r:id="rId1" o:title=""/>
       </v:shape>
     </w:pict>
@@ -11723,7 +11526,7 @@
 </file>
 
 <file path=customXml/itemProps1.xml><?xml version="1.0" encoding="utf-8"?>
-<ds:datastoreItem xmlns:ds="http://schemas.openxmlformats.org/officeDocument/2006/customXml" ds:itemID="{48B6BA01-94FD-421D-8EBC-AEC0421BB84E}">
+<ds:datastoreItem xmlns:ds="http://schemas.openxmlformats.org/officeDocument/2006/customXml" ds:itemID="{12998A9A-A738-46CC-8C40-4D8CC8C2E0B5}">
   <ds:schemaRefs>
     <ds:schemaRef ds:uri="http://schemas.openxmlformats.org/officeDocument/2006/bibliography"/>
   </ds:schemaRefs>

</xml_diff>